<commit_message>
v37 - Demo Phantom
- Cap nhat Bao cao (MSSV...)
</commit_message>
<xml_diff>
--- a/DOC/Bao cao.docx
+++ b/DOC/Bao cao.docx
@@ -531,7 +531,43 @@
           <w:sz w:val="26"/>
           <w:szCs w:val="26"/>
         </w:rPr>
-        <w:t>Nguyễn Quốc Tuấn – 1241341</w:t>
+        <w:t>Nguyễn Quốc Tuấ</w:t>
+      </w:r>
+      <w:r>
+        <w:rPr>
+          <w:rFonts w:ascii="Times New Roman" w:hAnsi="Times New Roman" w:cs="Times New Roman"/>
+          <w:b/>
+          <w:sz w:val="26"/>
+          <w:szCs w:val="26"/>
+        </w:rPr>
+        <w:t>n – 1241</w:t>
+      </w:r>
+      <w:r>
+        <w:rPr>
+          <w:rFonts w:ascii="Times New Roman" w:hAnsi="Times New Roman" w:cs="Times New Roman"/>
+          <w:b/>
+          <w:sz w:val="26"/>
+          <w:szCs w:val="26"/>
+        </w:rPr>
+        <w:t>4</w:t>
+      </w:r>
+      <w:r>
+        <w:rPr>
+          <w:rFonts w:ascii="Times New Roman" w:hAnsi="Times New Roman" w:cs="Times New Roman"/>
+          <w:b/>
+          <w:sz w:val="26"/>
+          <w:szCs w:val="26"/>
+        </w:rPr>
+        <w:t>3</w:t>
+      </w:r>
+      <w:r>
+        <w:rPr>
+          <w:rFonts w:ascii="Times New Roman" w:hAnsi="Times New Roman" w:cs="Times New Roman"/>
+          <w:b/>
+          <w:sz w:val="26"/>
+          <w:szCs w:val="26"/>
+        </w:rPr>
+        <w:t>1</w:t>
       </w:r>
     </w:p>
     <w:p>
@@ -1164,7 +1200,25 @@
               <w:rPr>
                 <w:rFonts w:ascii="Times New Roman" w:hAnsi="Times New Roman" w:cs="Times New Roman"/>
               </w:rPr>
-              <w:t>1241341</w:t>
+              <w:t>1241</w:t>
+            </w:r>
+            <w:r>
+              <w:rPr>
+                <w:rFonts w:ascii="Times New Roman" w:hAnsi="Times New Roman" w:cs="Times New Roman"/>
+              </w:rPr>
+              <w:t>4</w:t>
+            </w:r>
+            <w:r>
+              <w:rPr>
+                <w:rFonts w:ascii="Times New Roman" w:hAnsi="Times New Roman" w:cs="Times New Roman"/>
+              </w:rPr>
+              <w:t>3</w:t>
+            </w:r>
+            <w:r>
+              <w:rPr>
+                <w:rFonts w:ascii="Times New Roman" w:hAnsi="Times New Roman" w:cs="Times New Roman"/>
+              </w:rPr>
+              <w:t>1</w:t>
             </w:r>
           </w:p>
         </w:tc>
@@ -14398,8 +14452,6 @@
               </w:rPr>
               <w:t xml:space="preserve"> canho</w:t>
             </w:r>
-            <w:bookmarkStart w:id="40" w:name="_GoBack"/>
-            <w:bookmarkEnd w:id="40"/>
           </w:p>
         </w:tc>
       </w:tr>
@@ -15083,7 +15135,57 @@
         <w:rPr>
           <w:rFonts w:cs="Times New Roman"/>
         </w:rPr>
-        <w:t>Người dùng truy cập website thực hiện việc tìm kiếm các căn hộ ở quận 1 (T1). Cùng lúc đó nhân viên thực hiện đăng tin căn hộ mới cũng tại quận 1 (T2).</w:t>
+        <w:t>Người dùng truy cập website thực hiện việc tìm kiếm</w:t>
+      </w:r>
+      <w:r>
+        <w:rPr>
+          <w:rFonts w:cs="Times New Roman"/>
+        </w:rPr>
+        <w:t xml:space="preserve"> tất cả</w:t>
+      </w:r>
+      <w:r>
+        <w:rPr>
+          <w:rFonts w:cs="Times New Roman"/>
+        </w:rPr>
+        <w:t xml:space="preserve"> các căn hộ</w:t>
+      </w:r>
+      <w:r>
+        <w:rPr>
+          <w:rFonts w:cs="Times New Roman"/>
+        </w:rPr>
+        <w:t xml:space="preserve"> </w:t>
+      </w:r>
+      <w:r>
+        <w:rPr>
+          <w:rFonts w:cs="Times New Roman"/>
+        </w:rPr>
+        <w:t xml:space="preserve">(T1). Cùng lúc đó nhân viên thực hiện </w:t>
+      </w:r>
+      <w:r>
+        <w:rPr>
+          <w:rFonts w:cs="Times New Roman"/>
+        </w:rPr>
+        <w:t>xoá 1</w:t>
+      </w:r>
+      <w:r>
+        <w:rPr>
+          <w:rFonts w:cs="Times New Roman"/>
+        </w:rPr>
+        <w:t xml:space="preserve"> căn hộ</w:t>
+      </w:r>
+      <w:r>
+        <w:rPr>
+          <w:rFonts w:cs="Times New Roman"/>
+        </w:rPr>
+        <w:t xml:space="preserve"> này</w:t>
+      </w:r>
+      <w:bookmarkStart w:id="40" w:name="_GoBack"/>
+      <w:bookmarkEnd w:id="40"/>
+      <w:r>
+        <w:rPr>
+          <w:rFonts w:cs="Times New Roman"/>
+        </w:rPr>
+        <w:t xml:space="preserve"> (T2).</w:t>
       </w:r>
     </w:p>
     <w:p>
@@ -15641,69 +15743,6 @@
                 <w:noProof/>
               </w:rPr>
               <w:t xml:space="preserve">mathanhpho </w:t>
-            </w:r>
-          </w:p>
-          <w:p>
-            <w:pPr>
-              <w:pStyle w:val="ListParagraph"/>
-              <w:ind w:left="162"/>
-              <w:rPr>
-                <w:rFonts w:ascii="Consolas" w:hAnsi="Consolas" w:cs="Consolas"/>
-                <w:sz w:val="20"/>
-                <w:szCs w:val="20"/>
-              </w:rPr>
-            </w:pPr>
-            <w:r>
-              <w:rPr>
-                <w:rFonts w:ascii="Consolas" w:hAnsi="Consolas" w:cs="Consolas"/>
-                <w:noProof/>
-              </w:rPr>
-              <w:t xml:space="preserve">  </w:t>
-            </w:r>
-            <w:r>
-              <w:rPr>
-                <w:rFonts w:ascii="Consolas" w:hAnsi="Consolas" w:cs="Consolas"/>
-                <w:noProof/>
-                <w:color w:val="808080"/>
-              </w:rPr>
-              <w:t>AND</w:t>
-            </w:r>
-            <w:r>
-              <w:rPr>
-                <w:rFonts w:ascii="Consolas" w:hAnsi="Consolas" w:cs="Consolas"/>
-                <w:noProof/>
-              </w:rPr>
-              <w:t xml:space="preserve"> q</w:t>
-            </w:r>
-            <w:r>
-              <w:rPr>
-                <w:rFonts w:ascii="Consolas" w:hAnsi="Consolas" w:cs="Consolas"/>
-                <w:noProof/>
-                <w:color w:val="808080"/>
-              </w:rPr>
-              <w:t>.</w:t>
-            </w:r>
-            <w:r>
-              <w:rPr>
-                <w:rFonts w:ascii="Consolas" w:hAnsi="Consolas" w:cs="Consolas"/>
-                <w:noProof/>
-              </w:rPr>
-              <w:t xml:space="preserve">maquan </w:t>
-            </w:r>
-            <w:r>
-              <w:rPr>
-                <w:rFonts w:ascii="Consolas" w:hAnsi="Consolas" w:cs="Consolas"/>
-                <w:noProof/>
-                <w:color w:val="808080"/>
-              </w:rPr>
-              <w:t>=</w:t>
-            </w:r>
-            <w:r>
-              <w:rPr>
-                <w:rFonts w:ascii="Consolas" w:hAnsi="Consolas" w:cs="Consolas"/>
-                <w:noProof/>
-              </w:rPr>
-              <w:t xml:space="preserve"> 1</w:t>
             </w:r>
           </w:p>
         </w:tc>
@@ -16244,70 +16283,539 @@
           </w:p>
           <w:p>
             <w:pPr>
-              <w:pStyle w:val="ListParagraph"/>
-              <w:ind w:left="162"/>
-              <w:rPr>
-                <w:rFonts w:ascii="Consolas" w:hAnsi="Consolas" w:cs="Consolas"/>
-                <w:sz w:val="20"/>
-                <w:szCs w:val="20"/>
+              <w:autoSpaceDE w:val="0"/>
+              <w:autoSpaceDN w:val="0"/>
+              <w:adjustRightInd w:val="0"/>
+              <w:rPr>
+                <w:rFonts w:ascii="Consolas" w:hAnsi="Consolas" w:cs="Consolas"/>
+                <w:noProof/>
               </w:rPr>
             </w:pPr>
-            <w:r>
-              <w:rPr>
-                <w:rFonts w:ascii="Consolas" w:hAnsi="Consolas" w:cs="Consolas"/>
-                <w:noProof/>
-              </w:rPr>
-              <w:lastRenderedPageBreak/>
-              <w:t xml:space="preserve">    </w:t>
-            </w:r>
-            <w:r>
-              <w:rPr>
-                <w:rFonts w:ascii="Consolas" w:hAnsi="Consolas" w:cs="Consolas"/>
-                <w:noProof/>
-                <w:color w:val="808080"/>
-              </w:rPr>
-              <w:t>AND</w:t>
-            </w:r>
-            <w:r>
-              <w:rPr>
-                <w:rFonts w:ascii="Consolas" w:hAnsi="Consolas" w:cs="Consolas"/>
-                <w:noProof/>
-              </w:rPr>
-              <w:t xml:space="preserve"> q</w:t>
-            </w:r>
-            <w:r>
-              <w:rPr>
-                <w:rFonts w:ascii="Consolas" w:hAnsi="Consolas" w:cs="Consolas"/>
-                <w:noProof/>
-                <w:color w:val="808080"/>
-              </w:rPr>
-              <w:t>.</w:t>
-            </w:r>
-            <w:r>
-              <w:rPr>
-                <w:rFonts w:ascii="Consolas" w:hAnsi="Consolas" w:cs="Consolas"/>
-                <w:noProof/>
-              </w:rPr>
-              <w:t xml:space="preserve">maquan </w:t>
-            </w:r>
-            <w:r>
-              <w:rPr>
-                <w:rFonts w:ascii="Consolas" w:hAnsi="Consolas" w:cs="Consolas"/>
-                <w:noProof/>
-                <w:color w:val="808080"/>
-              </w:rPr>
-              <w:t>=</w:t>
-            </w:r>
-            <w:r>
-              <w:rPr>
-                <w:rFonts w:ascii="Consolas" w:hAnsi="Consolas" w:cs="Consolas"/>
-                <w:noProof/>
-              </w:rPr>
-              <w:t xml:space="preserve"> 1</w:t>
-            </w:r>
           </w:p>
           <w:p>
             <w:pPr>
+              <w:autoSpaceDE w:val="0"/>
+              <w:autoSpaceDN w:val="0"/>
+              <w:adjustRightInd w:val="0"/>
+              <w:rPr>
+                <w:rFonts w:ascii="Consolas" w:hAnsi="Consolas" w:cs="Consolas"/>
+                <w:noProof/>
+              </w:rPr>
+            </w:pPr>
+            <w:r>
+              <w:rPr>
+                <w:rFonts w:ascii="Consolas" w:hAnsi="Consolas" w:cs="Consolas"/>
+                <w:noProof/>
+                <w:color w:val="0000FF"/>
+              </w:rPr>
+              <w:t>WAITFOR</w:t>
+            </w:r>
+            <w:r>
+              <w:rPr>
+                <w:rFonts w:ascii="Consolas" w:hAnsi="Consolas" w:cs="Consolas"/>
+                <w:noProof/>
+              </w:rPr>
+              <w:t xml:space="preserve"> </w:t>
+            </w:r>
+            <w:r>
+              <w:rPr>
+                <w:rFonts w:ascii="Consolas" w:hAnsi="Consolas" w:cs="Consolas"/>
+                <w:noProof/>
+                <w:color w:val="0000FF"/>
+              </w:rPr>
+              <w:t>DELAY</w:t>
+            </w:r>
+            <w:r>
+              <w:rPr>
+                <w:rFonts w:ascii="Consolas" w:hAnsi="Consolas" w:cs="Consolas"/>
+                <w:noProof/>
+              </w:rPr>
+              <w:t xml:space="preserve"> </w:t>
+            </w:r>
+            <w:r>
+              <w:rPr>
+                <w:rFonts w:ascii="Consolas" w:hAnsi="Consolas" w:cs="Consolas"/>
+                <w:noProof/>
+                <w:color w:val="FF0000"/>
+              </w:rPr>
+              <w:t>'00:00:0</w:t>
+            </w:r>
+            <w:r>
+              <w:rPr>
+                <w:rFonts w:ascii="Consolas" w:hAnsi="Consolas" w:cs="Consolas"/>
+                <w:noProof/>
+                <w:color w:val="FF0000"/>
+              </w:rPr>
+              <w:t>5'</w:t>
+            </w:r>
+          </w:p>
+        </w:tc>
+        <w:tc>
+          <w:tcPr>
+            <w:tcW w:w="4320" w:type="dxa"/>
+            <w:vAlign w:val="center"/>
+          </w:tcPr>
+          <w:p>
+            <w:pPr>
+              <w:pStyle w:val="ListParagraph"/>
+              <w:ind w:left="162"/>
+            </w:pPr>
+          </w:p>
+        </w:tc>
+      </w:tr>
+      <w:tr>
+        <w:tc>
+          <w:tcPr>
+            <w:tcW w:w="4680" w:type="dxa"/>
+            <w:vAlign w:val="center"/>
+          </w:tcPr>
+          <w:p>
+            <w:pPr>
+              <w:pStyle w:val="ListParagraph"/>
+              <w:ind w:left="162"/>
+            </w:pPr>
+          </w:p>
+        </w:tc>
+        <w:tc>
+          <w:tcPr>
+            <w:tcW w:w="4320" w:type="dxa"/>
+            <w:vAlign w:val="center"/>
+          </w:tcPr>
+          <w:p>
+            <w:pPr>
+              <w:rPr>
+                <w:rFonts w:ascii="Consolas" w:hAnsi="Consolas" w:cs="Consolas"/>
+                <w:noProof/>
+              </w:rPr>
+            </w:pPr>
+            <w:r>
+              <w:rPr>
+                <w:rFonts w:ascii="Consolas" w:hAnsi="Consolas" w:cs="Consolas"/>
+                <w:noProof/>
+                <w:color w:val="0000FF"/>
+              </w:rPr>
+              <w:t>DELETE</w:t>
+            </w:r>
+            <w:r>
+              <w:rPr>
+                <w:rFonts w:ascii="Consolas" w:hAnsi="Consolas" w:cs="Consolas"/>
+                <w:noProof/>
+              </w:rPr>
+              <w:t xml:space="preserve"> </w:t>
+            </w:r>
+            <w:r>
+              <w:rPr>
+                <w:rFonts w:ascii="Consolas" w:hAnsi="Consolas" w:cs="Consolas"/>
+                <w:noProof/>
+                <w:color w:val="0000FF"/>
+              </w:rPr>
+              <w:t>FROM</w:t>
+            </w:r>
+            <w:r>
+              <w:rPr>
+                <w:rFonts w:ascii="Consolas" w:hAnsi="Consolas" w:cs="Consolas"/>
+                <w:noProof/>
+              </w:rPr>
+              <w:t xml:space="preserve"> canho </w:t>
+            </w:r>
+          </w:p>
+          <w:p>
+            <w:r>
+              <w:rPr>
+                <w:rFonts w:ascii="Consolas" w:hAnsi="Consolas" w:cs="Consolas"/>
+                <w:noProof/>
+                <w:color w:val="0000FF"/>
+              </w:rPr>
+              <w:t>WHERE</w:t>
+            </w:r>
+            <w:r>
+              <w:rPr>
+                <w:rFonts w:ascii="Consolas" w:hAnsi="Consolas" w:cs="Consolas"/>
+                <w:noProof/>
+              </w:rPr>
+              <w:t xml:space="preserve"> macanho </w:t>
+            </w:r>
+            <w:r>
+              <w:rPr>
+                <w:rFonts w:ascii="Consolas" w:hAnsi="Consolas" w:cs="Consolas"/>
+                <w:noProof/>
+                <w:color w:val="808080"/>
+              </w:rPr>
+              <w:t>=</w:t>
+            </w:r>
+            <w:r>
+              <w:rPr>
+                <w:rFonts w:ascii="Consolas" w:hAnsi="Consolas" w:cs="Consolas"/>
+                <w:noProof/>
+              </w:rPr>
+              <w:t xml:space="preserve"> @macanho</w:t>
+            </w:r>
+          </w:p>
+        </w:tc>
+      </w:tr>
+      <w:tr>
+        <w:tc>
+          <w:tcPr>
+            <w:tcW w:w="4680" w:type="dxa"/>
+            <w:vAlign w:val="center"/>
+          </w:tcPr>
+          <w:p>
+            <w:pPr>
+              <w:rPr>
+                <w:rFonts w:ascii="Consolas" w:hAnsi="Consolas" w:cs="Consolas"/>
+                <w:sz w:val="20"/>
+                <w:szCs w:val="20"/>
+              </w:rPr>
+            </w:pPr>
+            <w:r>
+              <w:rPr>
+                <w:rFonts w:ascii="Consolas" w:hAnsi="Consolas" w:cs="Consolas"/>
+                <w:noProof/>
+                <w:color w:val="0000FF"/>
+              </w:rPr>
+              <w:t>Commit</w:t>
+            </w:r>
+          </w:p>
+        </w:tc>
+        <w:tc>
+          <w:tcPr>
+            <w:tcW w:w="4320" w:type="dxa"/>
+            <w:vAlign w:val="center"/>
+          </w:tcPr>
+          <w:p>
+            <w:pPr>
+              <w:rPr>
+                <w:rFonts w:ascii="Consolas" w:hAnsi="Consolas" w:cs="Consolas"/>
+                <w:sz w:val="20"/>
+                <w:szCs w:val="20"/>
+              </w:rPr>
+            </w:pPr>
+            <w:r>
+              <w:rPr>
+                <w:rFonts w:ascii="Consolas" w:hAnsi="Consolas" w:cs="Consolas"/>
+                <w:noProof/>
+                <w:color w:val="0000FF"/>
+              </w:rPr>
+              <w:t>Commit</w:t>
+            </w:r>
+          </w:p>
+        </w:tc>
+      </w:tr>
+    </w:tbl>
+    <w:p>
+      <w:pPr>
+        <w:ind w:left="1440"/>
+        <w:rPr>
+          <w:rFonts w:ascii="Times New Roman" w:hAnsi="Times New Roman" w:cs="Times New Roman"/>
+          <w:sz w:val="24"/>
+          <w:szCs w:val="24"/>
+        </w:rPr>
+      </w:pPr>
+    </w:p>
+    <w:p>
+      <w:pPr>
+        <w:ind w:left="1440"/>
+        <w:rPr>
+          <w:rFonts w:ascii="Times New Roman" w:eastAsiaTheme="majorEastAsia" w:hAnsi="Times New Roman" w:cs="Times New Roman"/>
+          <w:b/>
+          <w:bCs/>
+          <w:color w:val="4F81BD" w:themeColor="accent1"/>
+          <w:sz w:val="24"/>
+          <w:szCs w:val="24"/>
+        </w:rPr>
+      </w:pPr>
+      <w:r>
+        <w:rPr>
+          <w:rFonts w:ascii="Times New Roman" w:hAnsi="Times New Roman" w:cs="Times New Roman"/>
+          <w:sz w:val="24"/>
+          <w:szCs w:val="24"/>
+        </w:rPr>
+        <w:t xml:space="preserve">Do khi T1 xin khóa S và nhả khoá ngay khi kết thúc câu lệnh SELECT lấy số lượng căn hộ ở quận 1 của cả hai giao tác, nên khi T1 </w:t>
+      </w:r>
+      <w:r>
+        <w:rPr>
+          <w:rFonts w:ascii="Times New Roman" w:hAnsi="Times New Roman" w:cs="Times New Roman"/>
+          <w:sz w:val="24"/>
+          <w:szCs w:val="24"/>
+        </w:rPr>
+        <w:t xml:space="preserve">waiting for delay </w:t>
+      </w:r>
+      <w:r>
+        <w:rPr>
+          <w:rFonts w:ascii="Times New Roman" w:hAnsi="Times New Roman" w:cs="Times New Roman"/>
+          <w:sz w:val="24"/>
+          <w:szCs w:val="24"/>
+        </w:rPr>
+        <w:t>5 giây, trả luồng xử lý cho T2. Sau khi INSERT căn hộ mới tại quận 1 ở T2 hoàn tất, T1 bắt đầu SELECT in ra danh sách căn hộ dựa trên kết quả đã cập nhật của T2. Kết quả T1 đếm được danh sách căn hộ ở 2 lần là khác nhau</w:t>
+      </w:r>
+    </w:p>
+    <w:p>
+      <w:pPr>
+        <w:pStyle w:val="Heading3"/>
+      </w:pPr>
+      <w:r>
+        <w:t>Lost update</w:t>
+      </w:r>
+    </w:p>
+    <w:p>
+      <w:pPr>
+        <w:pStyle w:val="ListParagraph"/>
+        <w:ind w:left="1440"/>
+        <w:rPr>
+          <w:rFonts w:cs="Times New Roman"/>
+        </w:rPr>
+      </w:pPr>
+      <w:r>
+        <w:rPr>
+          <w:rFonts w:cs="Times New Roman"/>
+        </w:rPr>
+        <w:t>Nhân viên công ty Bất động sản đang cập nhật trạng thái căn hộ A từ Chưa được thuê</w:t>
+      </w:r>
+      <w:r>
+        <w:rPr>
+          <w:rFonts w:cs="Times New Roman"/>
+        </w:rPr>
+        <w:t xml:space="preserve"> (mã = 2)</w:t>
+      </w:r>
+      <w:r>
+        <w:rPr>
+          <w:rFonts w:cs="Times New Roman"/>
+        </w:rPr>
+        <w:t xml:space="preserve"> sang trạng thái Đang sửa chữa, xây dựng</w:t>
+      </w:r>
+      <w:r>
+        <w:rPr>
+          <w:rFonts w:cs="Times New Roman"/>
+        </w:rPr>
+        <w:t xml:space="preserve"> (mã = 3)</w:t>
+      </w:r>
+      <w:r>
+        <w:rPr>
+          <w:rFonts w:cs="Times New Roman"/>
+        </w:rPr>
+        <w:t xml:space="preserve"> (T1). Cùng lúc này, </w:t>
+      </w:r>
+      <w:r>
+        <w:rPr>
+          <w:rFonts w:cs="Times New Roman"/>
+        </w:rPr>
+        <w:t>nhân viên nhận giao dịch</w:t>
+      </w:r>
+      <w:r>
+        <w:rPr>
+          <w:rFonts w:cs="Times New Roman"/>
+        </w:rPr>
+        <w:t xml:space="preserve"> thuê căn hộ A (T2).</w:t>
+      </w:r>
+    </w:p>
+    <w:p>
+      <w:pPr>
+        <w:ind w:left="1440"/>
+        <w:rPr>
+          <w:rFonts w:ascii="Times New Roman" w:hAnsi="Times New Roman" w:cs="Times New Roman"/>
+          <w:sz w:val="24"/>
+          <w:szCs w:val="24"/>
+        </w:rPr>
+      </w:pPr>
+      <w:r>
+        <w:rPr>
+          <w:rFonts w:ascii="Times New Roman" w:hAnsi="Times New Roman" w:cs="Times New Roman"/>
+          <w:sz w:val="24"/>
+          <w:szCs w:val="24"/>
+        </w:rPr>
+        <w:t>Tình trạng này xảy ra khi có nhiều hơn một giao tác cùng thực hiện cập nhật trên 1 đơn vị dữ liệu. Khi đó, tác dụng của giao tác cập nhật thực hiện sau sẽ đè lên tác dụng của thao tác cập nhật trước</w:t>
+      </w:r>
+    </w:p>
+    <w:tbl>
+      <w:tblPr>
+        <w:tblStyle w:val="TableGrid"/>
+        <w:tblW w:w="0" w:type="auto"/>
+        <w:tblInd w:w="1548" w:type="dxa"/>
+        <w:tblLook w:val="04A0" w:firstRow="1" w:lastRow="0" w:firstColumn="1" w:lastColumn="0" w:noHBand="0" w:noVBand="1"/>
+      </w:tblPr>
+      <w:tblGrid>
+        <w:gridCol w:w="4680"/>
+        <w:gridCol w:w="4320"/>
+      </w:tblGrid>
+      <w:tr>
+        <w:trPr>
+          <w:trHeight w:val="548"/>
+        </w:trPr>
+        <w:tc>
+          <w:tcPr>
+            <w:tcW w:w="4680" w:type="dxa"/>
+            <w:vAlign w:val="center"/>
+          </w:tcPr>
+          <w:p>
+            <w:pPr>
+              <w:pStyle w:val="ListParagraph"/>
+              <w:ind w:left="162"/>
+              <w:jc w:val="center"/>
+              <w:rPr>
+                <w:b/>
+              </w:rPr>
+            </w:pPr>
+            <w:r>
+              <w:rPr>
+                <w:b/>
+              </w:rPr>
+              <w:t>T1</w:t>
+            </w:r>
+          </w:p>
+        </w:tc>
+        <w:tc>
+          <w:tcPr>
+            <w:tcW w:w="4320" w:type="dxa"/>
+            <w:vAlign w:val="center"/>
+          </w:tcPr>
+          <w:p>
+            <w:pPr>
+              <w:pStyle w:val="ListParagraph"/>
+              <w:ind w:left="162"/>
+              <w:jc w:val="center"/>
+              <w:rPr>
+                <w:b/>
+              </w:rPr>
+            </w:pPr>
+            <w:r>
+              <w:rPr>
+                <w:b/>
+              </w:rPr>
+              <w:t>T2</w:t>
+            </w:r>
+          </w:p>
+        </w:tc>
+      </w:tr>
+      <w:tr>
+        <w:tc>
+          <w:tcPr>
+            <w:tcW w:w="4680" w:type="dxa"/>
+            <w:vAlign w:val="center"/>
+          </w:tcPr>
+          <w:p>
+            <w:pPr>
+              <w:autoSpaceDE w:val="0"/>
+              <w:autoSpaceDN w:val="0"/>
+              <w:adjustRightInd w:val="0"/>
+              <w:rPr>
+                <w:rFonts w:ascii="Consolas" w:hAnsi="Consolas" w:cs="Consolas"/>
+                <w:noProof/>
+              </w:rPr>
+            </w:pPr>
+            <w:r>
+              <w:rPr>
+                <w:rFonts w:ascii="Consolas" w:hAnsi="Consolas" w:cs="Consolas"/>
+                <w:noProof/>
+                <w:color w:val="0000FF"/>
+              </w:rPr>
+              <w:t>UPDATE</w:t>
+            </w:r>
+            <w:r>
+              <w:rPr>
+                <w:rFonts w:ascii="Consolas" w:hAnsi="Consolas" w:cs="Consolas"/>
+                <w:noProof/>
+              </w:rPr>
+              <w:t xml:space="preserve"> canho </w:t>
+            </w:r>
+          </w:p>
+          <w:p>
+            <w:pPr>
+              <w:autoSpaceDE w:val="0"/>
+              <w:autoSpaceDN w:val="0"/>
+              <w:adjustRightInd w:val="0"/>
+              <w:rPr>
+                <w:rFonts w:ascii="Consolas" w:hAnsi="Consolas" w:cs="Consolas"/>
+                <w:noProof/>
+              </w:rPr>
+            </w:pPr>
+            <w:r>
+              <w:rPr>
+                <w:rFonts w:ascii="Consolas" w:hAnsi="Consolas" w:cs="Consolas"/>
+                <w:noProof/>
+                <w:color w:val="0000FF"/>
+              </w:rPr>
+              <w:t>SET</w:t>
+            </w:r>
+            <w:r>
+              <w:rPr>
+                <w:rFonts w:ascii="Consolas" w:hAnsi="Consolas" w:cs="Consolas"/>
+                <w:noProof/>
+              </w:rPr>
+              <w:t xml:space="preserve"> matrangthaicanho </w:t>
+            </w:r>
+            <w:r>
+              <w:rPr>
+                <w:rFonts w:ascii="Consolas" w:hAnsi="Consolas" w:cs="Consolas"/>
+                <w:noProof/>
+                <w:color w:val="808080"/>
+              </w:rPr>
+              <w:t>=</w:t>
+            </w:r>
+            <w:r>
+              <w:rPr>
+                <w:rFonts w:ascii="Consolas" w:hAnsi="Consolas" w:cs="Consolas"/>
+                <w:noProof/>
+              </w:rPr>
+              <w:t xml:space="preserve"> 3</w:t>
+            </w:r>
+          </w:p>
+          <w:p>
+            <w:pPr>
+              <w:autoSpaceDE w:val="0"/>
+              <w:autoSpaceDN w:val="0"/>
+              <w:adjustRightInd w:val="0"/>
+              <w:rPr>
+                <w:rFonts w:ascii="Consolas" w:hAnsi="Consolas" w:cs="Consolas"/>
+                <w:noProof/>
+              </w:rPr>
+            </w:pPr>
+            <w:r>
+              <w:rPr>
+                <w:rFonts w:ascii="Consolas" w:hAnsi="Consolas" w:cs="Consolas"/>
+                <w:noProof/>
+                <w:color w:val="0000FF"/>
+              </w:rPr>
+              <w:t>WHERE</w:t>
+            </w:r>
+            <w:r>
+              <w:rPr>
+                <w:rFonts w:ascii="Consolas" w:hAnsi="Consolas" w:cs="Consolas"/>
+                <w:noProof/>
+              </w:rPr>
+              <w:t xml:space="preserve"> macanho </w:t>
+            </w:r>
+            <w:r>
+              <w:rPr>
+                <w:rFonts w:ascii="Consolas" w:hAnsi="Consolas" w:cs="Consolas"/>
+                <w:noProof/>
+                <w:color w:val="808080"/>
+              </w:rPr>
+              <w:t>=</w:t>
+            </w:r>
+            <w:r>
+              <w:rPr>
+                <w:rFonts w:ascii="Consolas" w:hAnsi="Consolas" w:cs="Consolas"/>
+                <w:noProof/>
+              </w:rPr>
+              <w:t xml:space="preserve"> @macanho</w:t>
+            </w:r>
+          </w:p>
+          <w:p>
+            <w:pPr>
+              <w:autoSpaceDE w:val="0"/>
+              <w:autoSpaceDN w:val="0"/>
+              <w:adjustRightInd w:val="0"/>
+              <w:rPr>
+                <w:rFonts w:ascii="Consolas" w:hAnsi="Consolas" w:cs="Consolas"/>
+                <w:noProof/>
+              </w:rPr>
+            </w:pPr>
+          </w:p>
+          <w:p>
+            <w:pPr>
+              <w:autoSpaceDE w:val="0"/>
+              <w:autoSpaceDN w:val="0"/>
+              <w:adjustRightInd w:val="0"/>
               <w:rPr>
                 <w:rFonts w:ascii="Consolas" w:hAnsi="Consolas" w:cs="Consolas"/>
                 <w:sz w:val="20"/>
@@ -16393,6 +16901,7 @@
               <w:rPr>
                 <w:rFonts w:ascii="Consolas" w:hAnsi="Consolas" w:cs="Consolas"/>
                 <w:noProof/>
+                <w:color w:val="808080"/>
               </w:rPr>
             </w:pPr>
             <w:r>
@@ -16401,14 +16910,82 @@
                 <w:noProof/>
                 <w:color w:val="0000FF"/>
               </w:rPr>
-              <w:t>UPDATE</w:t>
-            </w:r>
-            <w:r>
-              <w:rPr>
-                <w:rFonts w:ascii="Consolas" w:hAnsi="Consolas" w:cs="Consolas"/>
-                <w:noProof/>
-              </w:rPr>
-              <w:t xml:space="preserve"> taikhoan</w:t>
+              <w:t>INSERT</w:t>
+            </w:r>
+            <w:r>
+              <w:rPr>
+                <w:rFonts w:ascii="Consolas" w:hAnsi="Consolas" w:cs="Consolas"/>
+                <w:noProof/>
+              </w:rPr>
+              <w:t xml:space="preserve"> </w:t>
+            </w:r>
+            <w:r>
+              <w:rPr>
+                <w:rFonts w:ascii="Consolas" w:hAnsi="Consolas" w:cs="Consolas"/>
+                <w:noProof/>
+                <w:color w:val="0000FF"/>
+              </w:rPr>
+              <w:t>INTO</w:t>
+            </w:r>
+            <w:r>
+              <w:rPr>
+                <w:rFonts w:ascii="Consolas" w:hAnsi="Consolas" w:cs="Consolas"/>
+                <w:noProof/>
+              </w:rPr>
+              <w:t xml:space="preserve"> nhangiaodich</w:t>
+            </w:r>
+            <w:r>
+              <w:rPr>
+                <w:rFonts w:ascii="Consolas" w:hAnsi="Consolas" w:cs="Consolas"/>
+                <w:noProof/>
+                <w:color w:val="808080"/>
+              </w:rPr>
+              <w:t>(</w:t>
+            </w:r>
+            <w:r>
+              <w:rPr>
+                <w:rFonts w:ascii="Consolas" w:hAnsi="Consolas" w:cs="Consolas"/>
+                <w:noProof/>
+              </w:rPr>
+              <w:t>mataikhoan</w:t>
+            </w:r>
+            <w:r>
+              <w:rPr>
+                <w:rFonts w:ascii="Consolas" w:hAnsi="Consolas" w:cs="Consolas"/>
+                <w:noProof/>
+                <w:color w:val="808080"/>
+              </w:rPr>
+              <w:t>,</w:t>
+            </w:r>
+            <w:r>
+              <w:rPr>
+                <w:rFonts w:ascii="Consolas" w:hAnsi="Consolas" w:cs="Consolas"/>
+                <w:noProof/>
+              </w:rPr>
+              <w:t xml:space="preserve"> mathuecanho</w:t>
+            </w:r>
+            <w:r>
+              <w:rPr>
+                <w:rFonts w:ascii="Consolas" w:hAnsi="Consolas" w:cs="Consolas"/>
+                <w:noProof/>
+                <w:color w:val="808080"/>
+              </w:rPr>
+              <w:t>,</w:t>
+            </w:r>
+            <w:r>
+              <w:rPr>
+                <w:rFonts w:ascii="Consolas" w:hAnsi="Consolas" w:cs="Consolas"/>
+                <w:noProof/>
+              </w:rPr>
+              <w:t xml:space="preserve"> matrangthaigiaodich</w:t>
+            </w:r>
+            <w:r>
+              <w:rPr>
+                <w:rFonts w:ascii="Consolas" w:hAnsi="Consolas" w:cs="Consolas"/>
+                <w:noProof/>
+                <w:color w:val="808080"/>
+              </w:rPr>
+              <w:t>)</w:t>
             </w:r>
           </w:p>
           <w:p>
@@ -16419,6 +16996,7 @@
               <w:rPr>
                 <w:rFonts w:ascii="Consolas" w:hAnsi="Consolas" w:cs="Consolas"/>
                 <w:noProof/>
+                <w:color w:val="808080"/>
               </w:rPr>
             </w:pPr>
             <w:r>
@@ -16427,14 +17005,60 @@
                 <w:noProof/>
                 <w:color w:val="0000FF"/>
               </w:rPr>
-              <w:t>SET</w:t>
-            </w:r>
-            <w:r>
-              <w:rPr>
-                <w:rFonts w:ascii="Consolas" w:hAnsi="Consolas" w:cs="Consolas"/>
-                <w:noProof/>
-              </w:rPr>
-              <w:t xml:space="preserve"> </w:t>
+              <w:t>VALUES</w:t>
+            </w:r>
+            <w:r>
+              <w:rPr>
+                <w:rFonts w:ascii="Consolas" w:hAnsi="Consolas" w:cs="Consolas"/>
+                <w:noProof/>
+                <w:color w:val="808080"/>
+              </w:rPr>
+              <w:t>(</w:t>
+            </w:r>
+            <w:r>
+              <w:rPr>
+                <w:rFonts w:ascii="Consolas" w:hAnsi="Consolas" w:cs="Consolas"/>
+                <w:noProof/>
+              </w:rPr>
+              <w:t>@mataikhoan</w:t>
+            </w:r>
+            <w:r>
+              <w:rPr>
+                <w:rFonts w:ascii="Consolas" w:hAnsi="Consolas" w:cs="Consolas"/>
+                <w:noProof/>
+                <w:color w:val="808080"/>
+              </w:rPr>
+              <w:t>,</w:t>
+            </w:r>
+            <w:r>
+              <w:rPr>
+                <w:rFonts w:ascii="Consolas" w:hAnsi="Consolas" w:cs="Consolas"/>
+                <w:noProof/>
+              </w:rPr>
+              <w:t xml:space="preserve"> @mathuecanho</w:t>
+            </w:r>
+            <w:r>
+              <w:rPr>
+                <w:rFonts w:ascii="Consolas" w:hAnsi="Consolas" w:cs="Consolas"/>
+                <w:noProof/>
+                <w:color w:val="808080"/>
+              </w:rPr>
+              <w:t>,</w:t>
+            </w:r>
+            <w:r>
+              <w:rPr>
+                <w:rFonts w:ascii="Consolas" w:hAnsi="Consolas" w:cs="Consolas"/>
+                <w:noProof/>
+              </w:rPr>
+              <w:t xml:space="preserve"> @matrangthaigiaodich</w:t>
+            </w:r>
+            <w:r>
+              <w:rPr>
+                <w:rFonts w:ascii="Consolas" w:hAnsi="Consolas" w:cs="Consolas"/>
+                <w:noProof/>
+                <w:color w:val="808080"/>
+              </w:rPr>
+              <w:t>)</w:t>
             </w:r>
           </w:p>
           <w:p>
@@ -16445,45 +17069,9 @@
               <w:rPr>
                 <w:rFonts w:ascii="Consolas" w:hAnsi="Consolas" w:cs="Consolas"/>
                 <w:noProof/>
+                <w:color w:val="808080"/>
               </w:rPr>
             </w:pPr>
-            <w:r>
-              <w:rPr>
-                <w:rFonts w:ascii="Consolas" w:hAnsi="Consolas" w:cs="Consolas"/>
-                <w:noProof/>
-              </w:rPr>
-              <w:t xml:space="preserve">maloaitaikhoan </w:t>
-            </w:r>
-            <w:r>
-              <w:rPr>
-                <w:rFonts w:ascii="Consolas" w:hAnsi="Consolas" w:cs="Consolas"/>
-                <w:noProof/>
-                <w:color w:val="808080"/>
-              </w:rPr>
-              <w:t>=</w:t>
-            </w:r>
-            <w:r>
-              <w:rPr>
-                <w:rFonts w:ascii="Consolas" w:hAnsi="Consolas" w:cs="Consolas"/>
-                <w:noProof/>
-              </w:rPr>
-              <w:t xml:space="preserve"> @maloaitaikhoan</w:t>
-            </w:r>
-            <w:r>
-              <w:rPr>
-                <w:rFonts w:ascii="Consolas" w:hAnsi="Consolas" w:cs="Consolas"/>
-                <w:noProof/>
-                <w:color w:val="808080"/>
-              </w:rPr>
-              <w:t>,</w:t>
-            </w:r>
-            <w:r>
-              <w:rPr>
-                <w:rFonts w:ascii="Consolas" w:hAnsi="Consolas" w:cs="Consolas"/>
-                <w:noProof/>
-              </w:rPr>
-              <w:t xml:space="preserve"> </w:t>
-            </w:r>
           </w:p>
           <w:p>
             <w:pPr>
@@ -16493,38 +17081,150 @@
               <w:rPr>
                 <w:rFonts w:ascii="Consolas" w:hAnsi="Consolas" w:cs="Consolas"/>
                 <w:noProof/>
+                <w:color w:val="808080"/>
               </w:rPr>
             </w:pPr>
             <w:r>
               <w:rPr>
                 <w:rFonts w:ascii="Consolas" w:hAnsi="Consolas" w:cs="Consolas"/>
                 <w:noProof/>
-              </w:rPr>
-              <w:t xml:space="preserve">trangthai </w:t>
-            </w:r>
-            <w:r>
-              <w:rPr>
-                <w:rFonts w:ascii="Consolas" w:hAnsi="Consolas" w:cs="Consolas"/>
-                <w:noProof/>
-                <w:color w:val="808080"/>
-              </w:rPr>
-              <w:t>=</w:t>
-            </w:r>
-            <w:r>
-              <w:rPr>
-                <w:rFonts w:ascii="Consolas" w:hAnsi="Consolas" w:cs="Consolas"/>
-                <w:noProof/>
-              </w:rPr>
-              <w:t xml:space="preserve"> @trangthai </w:t>
+                <w:color w:val="0000FF"/>
+              </w:rPr>
+              <w:t>WAITFOR</w:t>
+            </w:r>
+            <w:r>
+              <w:rPr>
+                <w:rFonts w:ascii="Consolas" w:hAnsi="Consolas" w:cs="Consolas"/>
+                <w:noProof/>
+              </w:rPr>
+              <w:t xml:space="preserve"> </w:t>
+            </w:r>
+            <w:r>
+              <w:rPr>
+                <w:rFonts w:ascii="Consolas" w:hAnsi="Consolas" w:cs="Consolas"/>
+                <w:noProof/>
+                <w:color w:val="0000FF"/>
+              </w:rPr>
+              <w:t>DELAY</w:t>
+            </w:r>
+            <w:r>
+              <w:rPr>
+                <w:rFonts w:ascii="Consolas" w:hAnsi="Consolas" w:cs="Consolas"/>
+                <w:noProof/>
+              </w:rPr>
+              <w:t xml:space="preserve"> </w:t>
+            </w:r>
+            <w:r>
+              <w:rPr>
+                <w:rFonts w:ascii="Consolas" w:hAnsi="Consolas" w:cs="Consolas"/>
+                <w:noProof/>
+                <w:color w:val="FF0000"/>
+              </w:rPr>
+              <w:t>'00:00:</w:t>
+            </w:r>
+            <w:r>
+              <w:rPr>
+                <w:rFonts w:ascii="Consolas" w:hAnsi="Consolas" w:cs="Consolas"/>
+                <w:noProof/>
+                <w:color w:val="FF0000"/>
+              </w:rPr>
+              <w:t>0</w:t>
+            </w:r>
+            <w:r>
+              <w:rPr>
+                <w:rFonts w:ascii="Consolas" w:hAnsi="Consolas" w:cs="Consolas"/>
+                <w:noProof/>
+                <w:color w:val="FF0000"/>
+              </w:rPr>
+              <w:t>5'</w:t>
             </w:r>
           </w:p>
           <w:p>
+            <w:pPr>
+              <w:autoSpaceDE w:val="0"/>
+              <w:autoSpaceDN w:val="0"/>
+              <w:adjustRightInd w:val="0"/>
+              <w:rPr>
+                <w:rFonts w:ascii="Consolas" w:hAnsi="Consolas" w:cs="Consolas"/>
+                <w:noProof/>
+                <w:color w:val="808080"/>
+              </w:rPr>
+            </w:pPr>
+          </w:p>
+          <w:p>
+            <w:pPr>
+              <w:autoSpaceDE w:val="0"/>
+              <w:autoSpaceDN w:val="0"/>
+              <w:adjustRightInd w:val="0"/>
+              <w:rPr>
+                <w:rFonts w:ascii="Consolas" w:hAnsi="Consolas" w:cs="Consolas"/>
+                <w:noProof/>
+              </w:rPr>
+            </w:pPr>
             <w:r>
               <w:rPr>
                 <w:rFonts w:ascii="Consolas" w:hAnsi="Consolas" w:cs="Consolas"/>
                 <w:noProof/>
                 <w:color w:val="0000FF"/>
               </w:rPr>
+              <w:t>UPDATE</w:t>
+            </w:r>
+            <w:r>
+              <w:rPr>
+                <w:rFonts w:ascii="Consolas" w:hAnsi="Consolas" w:cs="Consolas"/>
+                <w:noProof/>
+              </w:rPr>
+              <w:t xml:space="preserve"> canho </w:t>
+            </w:r>
+          </w:p>
+          <w:p>
+            <w:pPr>
+              <w:autoSpaceDE w:val="0"/>
+              <w:autoSpaceDN w:val="0"/>
+              <w:adjustRightInd w:val="0"/>
+              <w:rPr>
+                <w:rFonts w:ascii="Consolas" w:hAnsi="Consolas" w:cs="Consolas"/>
+                <w:noProof/>
+              </w:rPr>
+            </w:pPr>
+            <w:r>
+              <w:rPr>
+                <w:rFonts w:ascii="Consolas" w:hAnsi="Consolas" w:cs="Consolas"/>
+                <w:noProof/>
+                <w:color w:val="0000FF"/>
+              </w:rPr>
+              <w:t>SET</w:t>
+            </w:r>
+            <w:r>
+              <w:rPr>
+                <w:rFonts w:ascii="Consolas" w:hAnsi="Consolas" w:cs="Consolas"/>
+                <w:noProof/>
+              </w:rPr>
+              <w:t xml:space="preserve"> matrangthaicanho </w:t>
+            </w:r>
+            <w:r>
+              <w:rPr>
+                <w:rFonts w:ascii="Consolas" w:hAnsi="Consolas" w:cs="Consolas"/>
+                <w:noProof/>
+                <w:color w:val="808080"/>
+              </w:rPr>
+              <w:t>=</w:t>
+            </w:r>
+            <w:r>
+              <w:rPr>
+                <w:rFonts w:ascii="Consolas" w:hAnsi="Consolas" w:cs="Consolas"/>
+                <w:noProof/>
+              </w:rPr>
+              <w:t xml:space="preserve"> 1</w:t>
+            </w:r>
+          </w:p>
+          <w:p>
+            <w:r>
+              <w:rPr>
+                <w:rFonts w:ascii="Consolas" w:hAnsi="Consolas" w:cs="Consolas"/>
+                <w:noProof/>
+                <w:color w:val="0000FF"/>
+              </w:rPr>
               <w:t>WHERE</w:t>
             </w:r>
             <w:r>
@@ -16532,7 +17232,7 @@
                 <w:rFonts w:ascii="Consolas" w:hAnsi="Consolas" w:cs="Consolas"/>
                 <w:noProof/>
               </w:rPr>
-              <w:t xml:space="preserve"> mataikhoan </w:t>
+              <w:t xml:space="preserve"> macanho </w:t>
             </w:r>
             <w:r>
               <w:rPr>
@@ -16547,7 +17247,7 @@
                 <w:rFonts w:ascii="Consolas" w:hAnsi="Consolas" w:cs="Consolas"/>
                 <w:noProof/>
               </w:rPr>
-              <w:t xml:space="preserve"> @mataikhoan</w:t>
+              <w:t xml:space="preserve"> @macanho</w:t>
             </w:r>
           </w:p>
         </w:tc>
@@ -16615,10 +17315,7 @@
       <w:pPr>
         <w:ind w:left="1440"/>
         <w:rPr>
-          <w:rFonts w:ascii="Times New Roman" w:eastAsiaTheme="majorEastAsia" w:hAnsi="Times New Roman" w:cs="Times New Roman"/>
-          <w:b/>
-          <w:bCs/>
-          <w:color w:val="4F81BD" w:themeColor="accent1"/>
+          <w:rFonts w:ascii="Times New Roman" w:hAnsi="Times New Roman" w:cs="Times New Roman"/>
           <w:sz w:val="24"/>
           <w:szCs w:val="24"/>
         </w:rPr>
@@ -16629,795 +17326,14 @@
           <w:sz w:val="24"/>
           <w:szCs w:val="24"/>
         </w:rPr>
-        <w:t>Do khi T1 xin khóa S và nhả khoá ngay khi kết thúc câu lệnh SELECT lấy số lượng căn hộ ở quận 1 của cả hai giao tác, nên khi T1 waiting for delay 15 giây, trả luồng xử lý cho T2. Sau khi INSERT căn hộ mới tại quận 1 ở T2 hoàn tất, T1 bắt đầu SELECT in ra danh sách căn hộ dựa trên kết quả đã cập nhật của T2. Kết quả T1 đếm được danh sách căn hộ ở 2 lần là khác nhau</w:t>
-      </w:r>
-    </w:p>
-    <w:p>
-      <w:pPr>
-        <w:pStyle w:val="Heading3"/>
-      </w:pPr>
-      <w:r>
-        <w:t>Lost update</w:t>
-      </w:r>
-    </w:p>
-    <w:p>
-      <w:pPr>
-        <w:pStyle w:val="ListParagraph"/>
-        <w:ind w:left="1440"/>
-        <w:rPr>
-          <w:rFonts w:cs="Times New Roman"/>
-        </w:rPr>
-      </w:pPr>
-      <w:r>
-        <w:rPr>
-          <w:rFonts w:cs="Times New Roman"/>
-        </w:rPr>
-        <w:t>Nhân viên công ty Bất động sản đang cập nhật trạng thái căn hộ A từ Chưa được thuê</w:t>
-      </w:r>
-      <w:r>
-        <w:rPr>
-          <w:rFonts w:cs="Times New Roman"/>
-        </w:rPr>
-        <w:t xml:space="preserve"> (mã = 2)</w:t>
-      </w:r>
-      <w:r>
-        <w:rPr>
-          <w:rFonts w:cs="Times New Roman"/>
-        </w:rPr>
-        <w:t xml:space="preserve"> sang trạng thái Đang sửa chữa, xây dựng</w:t>
-      </w:r>
-      <w:r>
-        <w:rPr>
-          <w:rFonts w:cs="Times New Roman"/>
-        </w:rPr>
-        <w:t xml:space="preserve"> (mã = 3)</w:t>
-      </w:r>
-      <w:r>
-        <w:rPr>
-          <w:rFonts w:cs="Times New Roman"/>
-        </w:rPr>
-        <w:t xml:space="preserve"> (T1). Cùng lúc này, </w:t>
-      </w:r>
-      <w:r>
-        <w:rPr>
-          <w:rFonts w:cs="Times New Roman"/>
-        </w:rPr>
-        <w:t>nhân viên nhận giao dịch</w:t>
-      </w:r>
-      <w:r>
-        <w:rPr>
-          <w:rFonts w:cs="Times New Roman"/>
-        </w:rPr>
-        <w:t xml:space="preserve"> thuê căn hộ A (T2).</w:t>
-      </w:r>
-    </w:p>
-    <w:p>
-      <w:pPr>
-        <w:ind w:left="1440"/>
+        <w:t>Do khi T1 xin khóa S và nhả khoa ngay khi kết thúc câu lệnh SELECT tìm căn hộ A của cả hai giao tác, nên khi T1 waiting for delay 15s, trả luồng xử lý cho T2, sau khi đặt thuê căn hộ A ở T2 hoàn tất, T1 bắt đầu UPDATE trạng thái căn hộ đè chồng lên dữ liệu của T2. Kết quả mất dữ liệu cập nhật của T2</w:t>
+      </w:r>
+      <w:r>
         <w:rPr>
           <w:rFonts w:ascii="Times New Roman" w:hAnsi="Times New Roman" w:cs="Times New Roman"/>
           <w:sz w:val="24"/>
           <w:szCs w:val="24"/>
         </w:rPr>
-      </w:pPr>
-      <w:r>
-        <w:rPr>
-          <w:rFonts w:ascii="Times New Roman" w:hAnsi="Times New Roman" w:cs="Times New Roman"/>
-          <w:sz w:val="24"/>
-          <w:szCs w:val="24"/>
-        </w:rPr>
-        <w:t>Tình trạng này xảy ra khi có nhiều hơn một giao tác cùng thực hiện cập nhật trên 1 đơn vị dữ liệu. Khi đó, tác dụng của giao tác cập nhật thực hiện sau sẽ đè lên tác dụng của thao tác cập nhật trước</w:t>
-      </w:r>
-    </w:p>
-    <w:tbl>
-      <w:tblPr>
-        <w:tblStyle w:val="TableGrid"/>
-        <w:tblW w:w="0" w:type="auto"/>
-        <w:tblInd w:w="1548" w:type="dxa"/>
-        <w:tblLook w:val="04A0" w:firstRow="1" w:lastRow="0" w:firstColumn="1" w:lastColumn="0" w:noHBand="0" w:noVBand="1"/>
-      </w:tblPr>
-      <w:tblGrid>
-        <w:gridCol w:w="4680"/>
-        <w:gridCol w:w="4320"/>
-      </w:tblGrid>
-      <w:tr>
-        <w:trPr>
-          <w:trHeight w:val="548"/>
-        </w:trPr>
-        <w:tc>
-          <w:tcPr>
-            <w:tcW w:w="4680" w:type="dxa"/>
-            <w:vAlign w:val="center"/>
-          </w:tcPr>
-          <w:p>
-            <w:pPr>
-              <w:pStyle w:val="ListParagraph"/>
-              <w:ind w:left="162"/>
-              <w:jc w:val="center"/>
-              <w:rPr>
-                <w:b/>
-              </w:rPr>
-            </w:pPr>
-            <w:r>
-              <w:rPr>
-                <w:b/>
-              </w:rPr>
-              <w:t>T1</w:t>
-            </w:r>
-          </w:p>
-        </w:tc>
-        <w:tc>
-          <w:tcPr>
-            <w:tcW w:w="4320" w:type="dxa"/>
-            <w:vAlign w:val="center"/>
-          </w:tcPr>
-          <w:p>
-            <w:pPr>
-              <w:pStyle w:val="ListParagraph"/>
-              <w:ind w:left="162"/>
-              <w:jc w:val="center"/>
-              <w:rPr>
-                <w:b/>
-              </w:rPr>
-            </w:pPr>
-            <w:r>
-              <w:rPr>
-                <w:b/>
-              </w:rPr>
-              <w:t>T2</w:t>
-            </w:r>
-          </w:p>
-        </w:tc>
-      </w:tr>
-      <w:tr>
-        <w:tc>
-          <w:tcPr>
-            <w:tcW w:w="4680" w:type="dxa"/>
-            <w:vAlign w:val="center"/>
-          </w:tcPr>
-          <w:p>
-            <w:pPr>
-              <w:autoSpaceDE w:val="0"/>
-              <w:autoSpaceDN w:val="0"/>
-              <w:adjustRightInd w:val="0"/>
-              <w:rPr>
-                <w:rFonts w:ascii="Consolas" w:hAnsi="Consolas" w:cs="Consolas"/>
-                <w:noProof/>
-              </w:rPr>
-            </w:pPr>
-            <w:r>
-              <w:rPr>
-                <w:rFonts w:ascii="Consolas" w:hAnsi="Consolas" w:cs="Consolas"/>
-                <w:noProof/>
-                <w:color w:val="0000FF"/>
-              </w:rPr>
-              <w:t>UPDATE</w:t>
-            </w:r>
-            <w:r>
-              <w:rPr>
-                <w:rFonts w:ascii="Consolas" w:hAnsi="Consolas" w:cs="Consolas"/>
-                <w:noProof/>
-              </w:rPr>
-              <w:t xml:space="preserve"> canho </w:t>
-            </w:r>
-          </w:p>
-          <w:p>
-            <w:pPr>
-              <w:autoSpaceDE w:val="0"/>
-              <w:autoSpaceDN w:val="0"/>
-              <w:adjustRightInd w:val="0"/>
-              <w:rPr>
-                <w:rFonts w:ascii="Consolas" w:hAnsi="Consolas" w:cs="Consolas"/>
-                <w:noProof/>
-              </w:rPr>
-            </w:pPr>
-            <w:r>
-              <w:rPr>
-                <w:rFonts w:ascii="Consolas" w:hAnsi="Consolas" w:cs="Consolas"/>
-                <w:noProof/>
-                <w:color w:val="0000FF"/>
-              </w:rPr>
-              <w:t>SET</w:t>
-            </w:r>
-            <w:r>
-              <w:rPr>
-                <w:rFonts w:ascii="Consolas" w:hAnsi="Consolas" w:cs="Consolas"/>
-                <w:noProof/>
-              </w:rPr>
-              <w:t xml:space="preserve"> matrangthaicanho </w:t>
-            </w:r>
-            <w:r>
-              <w:rPr>
-                <w:rFonts w:ascii="Consolas" w:hAnsi="Consolas" w:cs="Consolas"/>
-                <w:noProof/>
-                <w:color w:val="808080"/>
-              </w:rPr>
-              <w:t>=</w:t>
-            </w:r>
-            <w:r>
-              <w:rPr>
-                <w:rFonts w:ascii="Consolas" w:hAnsi="Consolas" w:cs="Consolas"/>
-                <w:noProof/>
-              </w:rPr>
-              <w:t xml:space="preserve"> 3</w:t>
-            </w:r>
-          </w:p>
-          <w:p>
-            <w:pPr>
-              <w:autoSpaceDE w:val="0"/>
-              <w:autoSpaceDN w:val="0"/>
-              <w:adjustRightInd w:val="0"/>
-              <w:rPr>
-                <w:rFonts w:ascii="Consolas" w:hAnsi="Consolas" w:cs="Consolas"/>
-                <w:noProof/>
-              </w:rPr>
-            </w:pPr>
-            <w:r>
-              <w:rPr>
-                <w:rFonts w:ascii="Consolas" w:hAnsi="Consolas" w:cs="Consolas"/>
-                <w:noProof/>
-                <w:color w:val="0000FF"/>
-              </w:rPr>
-              <w:t>WHERE</w:t>
-            </w:r>
-            <w:r>
-              <w:rPr>
-                <w:rFonts w:ascii="Consolas" w:hAnsi="Consolas" w:cs="Consolas"/>
-                <w:noProof/>
-              </w:rPr>
-              <w:t xml:space="preserve"> macanho </w:t>
-            </w:r>
-            <w:r>
-              <w:rPr>
-                <w:rFonts w:ascii="Consolas" w:hAnsi="Consolas" w:cs="Consolas"/>
-                <w:noProof/>
-                <w:color w:val="808080"/>
-              </w:rPr>
-              <w:t>=</w:t>
-            </w:r>
-            <w:r>
-              <w:rPr>
-                <w:rFonts w:ascii="Consolas" w:hAnsi="Consolas" w:cs="Consolas"/>
-                <w:noProof/>
-              </w:rPr>
-              <w:t xml:space="preserve"> @macanho</w:t>
-            </w:r>
-          </w:p>
-          <w:p>
-            <w:pPr>
-              <w:autoSpaceDE w:val="0"/>
-              <w:autoSpaceDN w:val="0"/>
-              <w:adjustRightInd w:val="0"/>
-              <w:rPr>
-                <w:rFonts w:ascii="Consolas" w:hAnsi="Consolas" w:cs="Consolas"/>
-                <w:noProof/>
-              </w:rPr>
-            </w:pPr>
-          </w:p>
-          <w:p>
-            <w:pPr>
-              <w:autoSpaceDE w:val="0"/>
-              <w:autoSpaceDN w:val="0"/>
-              <w:adjustRightInd w:val="0"/>
-              <w:rPr>
-                <w:rFonts w:ascii="Consolas" w:hAnsi="Consolas" w:cs="Consolas"/>
-                <w:sz w:val="20"/>
-                <w:szCs w:val="20"/>
-              </w:rPr>
-            </w:pPr>
-            <w:r>
-              <w:rPr>
-                <w:rFonts w:ascii="Consolas" w:hAnsi="Consolas" w:cs="Consolas"/>
-                <w:noProof/>
-                <w:color w:val="0000FF"/>
-              </w:rPr>
-              <w:t>WAITFOR</w:t>
-            </w:r>
-            <w:r>
-              <w:rPr>
-                <w:rFonts w:ascii="Consolas" w:hAnsi="Consolas" w:cs="Consolas"/>
-                <w:noProof/>
-              </w:rPr>
-              <w:t xml:space="preserve"> </w:t>
-            </w:r>
-            <w:r>
-              <w:rPr>
-                <w:rFonts w:ascii="Consolas" w:hAnsi="Consolas" w:cs="Consolas"/>
-                <w:noProof/>
-                <w:color w:val="0000FF"/>
-              </w:rPr>
-              <w:t>DELAY</w:t>
-            </w:r>
-            <w:r>
-              <w:rPr>
-                <w:rFonts w:ascii="Consolas" w:hAnsi="Consolas" w:cs="Consolas"/>
-                <w:noProof/>
-              </w:rPr>
-              <w:t xml:space="preserve"> </w:t>
-            </w:r>
-            <w:r>
-              <w:rPr>
-                <w:rFonts w:ascii="Consolas" w:hAnsi="Consolas" w:cs="Consolas"/>
-                <w:noProof/>
-                <w:color w:val="FF0000"/>
-              </w:rPr>
-              <w:t>'00:00:15'</w:t>
-            </w:r>
-          </w:p>
-        </w:tc>
-        <w:tc>
-          <w:tcPr>
-            <w:tcW w:w="4320" w:type="dxa"/>
-            <w:vAlign w:val="center"/>
-          </w:tcPr>
-          <w:p>
-            <w:pPr>
-              <w:pStyle w:val="ListParagraph"/>
-              <w:ind w:left="162"/>
-            </w:pPr>
-          </w:p>
-        </w:tc>
-      </w:tr>
-      <w:tr>
-        <w:tc>
-          <w:tcPr>
-            <w:tcW w:w="4680" w:type="dxa"/>
-            <w:vAlign w:val="center"/>
-          </w:tcPr>
-          <w:p>
-            <w:pPr>
-              <w:pStyle w:val="ListParagraph"/>
-              <w:ind w:left="162"/>
-            </w:pPr>
-          </w:p>
-        </w:tc>
-        <w:tc>
-          <w:tcPr>
-            <w:tcW w:w="4320" w:type="dxa"/>
-            <w:vAlign w:val="center"/>
-          </w:tcPr>
-          <w:p>
-            <w:pPr>
-              <w:autoSpaceDE w:val="0"/>
-              <w:autoSpaceDN w:val="0"/>
-              <w:adjustRightInd w:val="0"/>
-              <w:rPr>
-                <w:rFonts w:ascii="Consolas" w:hAnsi="Consolas" w:cs="Consolas"/>
-                <w:noProof/>
-                <w:color w:val="808080"/>
-              </w:rPr>
-            </w:pPr>
-            <w:r>
-              <w:rPr>
-                <w:rFonts w:ascii="Consolas" w:hAnsi="Consolas" w:cs="Consolas"/>
-                <w:noProof/>
-                <w:color w:val="0000FF"/>
-              </w:rPr>
-              <w:t>INSERT</w:t>
-            </w:r>
-            <w:r>
-              <w:rPr>
-                <w:rFonts w:ascii="Consolas" w:hAnsi="Consolas" w:cs="Consolas"/>
-                <w:noProof/>
-              </w:rPr>
-              <w:t xml:space="preserve"> </w:t>
-            </w:r>
-            <w:r>
-              <w:rPr>
-                <w:rFonts w:ascii="Consolas" w:hAnsi="Consolas" w:cs="Consolas"/>
-                <w:noProof/>
-                <w:color w:val="0000FF"/>
-              </w:rPr>
-              <w:t>INTO</w:t>
-            </w:r>
-            <w:r>
-              <w:rPr>
-                <w:rFonts w:ascii="Consolas" w:hAnsi="Consolas" w:cs="Consolas"/>
-                <w:noProof/>
-              </w:rPr>
-              <w:t xml:space="preserve"> nhangiaodich</w:t>
-            </w:r>
-            <w:r>
-              <w:rPr>
-                <w:rFonts w:ascii="Consolas" w:hAnsi="Consolas" w:cs="Consolas"/>
-                <w:noProof/>
-                <w:color w:val="808080"/>
-              </w:rPr>
-              <w:t>(</w:t>
-            </w:r>
-            <w:r>
-              <w:rPr>
-                <w:rFonts w:ascii="Consolas" w:hAnsi="Consolas" w:cs="Consolas"/>
-                <w:noProof/>
-              </w:rPr>
-              <w:t>mataikhoan</w:t>
-            </w:r>
-            <w:r>
-              <w:rPr>
-                <w:rFonts w:ascii="Consolas" w:hAnsi="Consolas" w:cs="Consolas"/>
-                <w:noProof/>
-                <w:color w:val="808080"/>
-              </w:rPr>
-              <w:t>,</w:t>
-            </w:r>
-            <w:r>
-              <w:rPr>
-                <w:rFonts w:ascii="Consolas" w:hAnsi="Consolas" w:cs="Consolas"/>
-                <w:noProof/>
-              </w:rPr>
-              <w:t xml:space="preserve"> mathuecanho</w:t>
-            </w:r>
-            <w:r>
-              <w:rPr>
-                <w:rFonts w:ascii="Consolas" w:hAnsi="Consolas" w:cs="Consolas"/>
-                <w:noProof/>
-                <w:color w:val="808080"/>
-              </w:rPr>
-              <w:t>,</w:t>
-            </w:r>
-            <w:r>
-              <w:rPr>
-                <w:rFonts w:ascii="Consolas" w:hAnsi="Consolas" w:cs="Consolas"/>
-                <w:noProof/>
-              </w:rPr>
-              <w:t xml:space="preserve"> matrangthaigiaodich</w:t>
-            </w:r>
-            <w:r>
-              <w:rPr>
-                <w:rFonts w:ascii="Consolas" w:hAnsi="Consolas" w:cs="Consolas"/>
-                <w:noProof/>
-                <w:color w:val="808080"/>
-              </w:rPr>
-              <w:t>)</w:t>
-            </w:r>
-          </w:p>
-          <w:p>
-            <w:pPr>
-              <w:autoSpaceDE w:val="0"/>
-              <w:autoSpaceDN w:val="0"/>
-              <w:adjustRightInd w:val="0"/>
-              <w:rPr>
-                <w:rFonts w:ascii="Consolas" w:hAnsi="Consolas" w:cs="Consolas"/>
-                <w:noProof/>
-                <w:color w:val="808080"/>
-              </w:rPr>
-            </w:pPr>
-            <w:r>
-              <w:rPr>
-                <w:rFonts w:ascii="Consolas" w:hAnsi="Consolas" w:cs="Consolas"/>
-                <w:noProof/>
-                <w:color w:val="0000FF"/>
-              </w:rPr>
-              <w:t>VALUES</w:t>
-            </w:r>
-            <w:r>
-              <w:rPr>
-                <w:rFonts w:ascii="Consolas" w:hAnsi="Consolas" w:cs="Consolas"/>
-                <w:noProof/>
-                <w:color w:val="808080"/>
-              </w:rPr>
-              <w:t>(</w:t>
-            </w:r>
-            <w:r>
-              <w:rPr>
-                <w:rFonts w:ascii="Consolas" w:hAnsi="Consolas" w:cs="Consolas"/>
-                <w:noProof/>
-              </w:rPr>
-              <w:t>@mataikhoan</w:t>
-            </w:r>
-            <w:r>
-              <w:rPr>
-                <w:rFonts w:ascii="Consolas" w:hAnsi="Consolas" w:cs="Consolas"/>
-                <w:noProof/>
-                <w:color w:val="808080"/>
-              </w:rPr>
-              <w:t>,</w:t>
-            </w:r>
-            <w:r>
-              <w:rPr>
-                <w:rFonts w:ascii="Consolas" w:hAnsi="Consolas" w:cs="Consolas"/>
-                <w:noProof/>
-              </w:rPr>
-              <w:t xml:space="preserve"> @mathuecanho</w:t>
-            </w:r>
-            <w:r>
-              <w:rPr>
-                <w:rFonts w:ascii="Consolas" w:hAnsi="Consolas" w:cs="Consolas"/>
-                <w:noProof/>
-                <w:color w:val="808080"/>
-              </w:rPr>
-              <w:t>,</w:t>
-            </w:r>
-            <w:r>
-              <w:rPr>
-                <w:rFonts w:ascii="Consolas" w:hAnsi="Consolas" w:cs="Consolas"/>
-                <w:noProof/>
-              </w:rPr>
-              <w:t xml:space="preserve"> @matrangthaigiaodich</w:t>
-            </w:r>
-            <w:r>
-              <w:rPr>
-                <w:rFonts w:ascii="Consolas" w:hAnsi="Consolas" w:cs="Consolas"/>
-                <w:noProof/>
-                <w:color w:val="808080"/>
-              </w:rPr>
-              <w:t>)</w:t>
-            </w:r>
-          </w:p>
-          <w:p>
-            <w:pPr>
-              <w:autoSpaceDE w:val="0"/>
-              <w:autoSpaceDN w:val="0"/>
-              <w:adjustRightInd w:val="0"/>
-              <w:rPr>
-                <w:rFonts w:ascii="Consolas" w:hAnsi="Consolas" w:cs="Consolas"/>
-                <w:noProof/>
-                <w:color w:val="808080"/>
-              </w:rPr>
-            </w:pPr>
-          </w:p>
-          <w:p>
-            <w:pPr>
-              <w:autoSpaceDE w:val="0"/>
-              <w:autoSpaceDN w:val="0"/>
-              <w:adjustRightInd w:val="0"/>
-              <w:rPr>
-                <w:rFonts w:ascii="Consolas" w:hAnsi="Consolas" w:cs="Consolas"/>
-                <w:noProof/>
-                <w:color w:val="808080"/>
-              </w:rPr>
-            </w:pPr>
-            <w:r>
-              <w:rPr>
-                <w:rFonts w:ascii="Consolas" w:hAnsi="Consolas" w:cs="Consolas"/>
-                <w:noProof/>
-                <w:color w:val="0000FF"/>
-              </w:rPr>
-              <w:t>WAITFOR</w:t>
-            </w:r>
-            <w:r>
-              <w:rPr>
-                <w:rFonts w:ascii="Consolas" w:hAnsi="Consolas" w:cs="Consolas"/>
-                <w:noProof/>
-              </w:rPr>
-              <w:t xml:space="preserve"> </w:t>
-            </w:r>
-            <w:r>
-              <w:rPr>
-                <w:rFonts w:ascii="Consolas" w:hAnsi="Consolas" w:cs="Consolas"/>
-                <w:noProof/>
-                <w:color w:val="0000FF"/>
-              </w:rPr>
-              <w:t>DELAY</w:t>
-            </w:r>
-            <w:r>
-              <w:rPr>
-                <w:rFonts w:ascii="Consolas" w:hAnsi="Consolas" w:cs="Consolas"/>
-                <w:noProof/>
-              </w:rPr>
-              <w:t xml:space="preserve"> </w:t>
-            </w:r>
-            <w:r>
-              <w:rPr>
-                <w:rFonts w:ascii="Consolas" w:hAnsi="Consolas" w:cs="Consolas"/>
-                <w:noProof/>
-                <w:color w:val="FF0000"/>
-              </w:rPr>
-              <w:t>'00:00:</w:t>
-            </w:r>
-            <w:r>
-              <w:rPr>
-                <w:rFonts w:ascii="Consolas" w:hAnsi="Consolas" w:cs="Consolas"/>
-                <w:noProof/>
-                <w:color w:val="FF0000"/>
-              </w:rPr>
-              <w:t>0</w:t>
-            </w:r>
-            <w:r>
-              <w:rPr>
-                <w:rFonts w:ascii="Consolas" w:hAnsi="Consolas" w:cs="Consolas"/>
-                <w:noProof/>
-                <w:color w:val="FF0000"/>
-              </w:rPr>
-              <w:t>5'</w:t>
-            </w:r>
-          </w:p>
-          <w:p>
-            <w:pPr>
-              <w:autoSpaceDE w:val="0"/>
-              <w:autoSpaceDN w:val="0"/>
-              <w:adjustRightInd w:val="0"/>
-              <w:rPr>
-                <w:rFonts w:ascii="Consolas" w:hAnsi="Consolas" w:cs="Consolas"/>
-                <w:noProof/>
-                <w:color w:val="808080"/>
-              </w:rPr>
-            </w:pPr>
-          </w:p>
-          <w:p>
-            <w:pPr>
-              <w:autoSpaceDE w:val="0"/>
-              <w:autoSpaceDN w:val="0"/>
-              <w:adjustRightInd w:val="0"/>
-              <w:rPr>
-                <w:rFonts w:ascii="Consolas" w:hAnsi="Consolas" w:cs="Consolas"/>
-                <w:noProof/>
-              </w:rPr>
-            </w:pPr>
-            <w:r>
-              <w:rPr>
-                <w:rFonts w:ascii="Consolas" w:hAnsi="Consolas" w:cs="Consolas"/>
-                <w:noProof/>
-                <w:color w:val="0000FF"/>
-              </w:rPr>
-              <w:t>UPDATE</w:t>
-            </w:r>
-            <w:r>
-              <w:rPr>
-                <w:rFonts w:ascii="Consolas" w:hAnsi="Consolas" w:cs="Consolas"/>
-                <w:noProof/>
-              </w:rPr>
-              <w:t xml:space="preserve"> canho </w:t>
-            </w:r>
-          </w:p>
-          <w:p>
-            <w:pPr>
-              <w:autoSpaceDE w:val="0"/>
-              <w:autoSpaceDN w:val="0"/>
-              <w:adjustRightInd w:val="0"/>
-              <w:rPr>
-                <w:rFonts w:ascii="Consolas" w:hAnsi="Consolas" w:cs="Consolas"/>
-                <w:noProof/>
-              </w:rPr>
-            </w:pPr>
-            <w:r>
-              <w:rPr>
-                <w:rFonts w:ascii="Consolas" w:hAnsi="Consolas" w:cs="Consolas"/>
-                <w:noProof/>
-                <w:color w:val="0000FF"/>
-              </w:rPr>
-              <w:t>SET</w:t>
-            </w:r>
-            <w:r>
-              <w:rPr>
-                <w:rFonts w:ascii="Consolas" w:hAnsi="Consolas" w:cs="Consolas"/>
-                <w:noProof/>
-              </w:rPr>
-              <w:t xml:space="preserve"> matrangthaicanho </w:t>
-            </w:r>
-            <w:r>
-              <w:rPr>
-                <w:rFonts w:ascii="Consolas" w:hAnsi="Consolas" w:cs="Consolas"/>
-                <w:noProof/>
-                <w:color w:val="808080"/>
-              </w:rPr>
-              <w:t>=</w:t>
-            </w:r>
-            <w:r>
-              <w:rPr>
-                <w:rFonts w:ascii="Consolas" w:hAnsi="Consolas" w:cs="Consolas"/>
-                <w:noProof/>
-              </w:rPr>
-              <w:t xml:space="preserve"> 1</w:t>
-            </w:r>
-          </w:p>
-          <w:p>
-            <w:r>
-              <w:rPr>
-                <w:rFonts w:ascii="Consolas" w:hAnsi="Consolas" w:cs="Consolas"/>
-                <w:noProof/>
-                <w:color w:val="0000FF"/>
-              </w:rPr>
-              <w:t>WHERE</w:t>
-            </w:r>
-            <w:r>
-              <w:rPr>
-                <w:rFonts w:ascii="Consolas" w:hAnsi="Consolas" w:cs="Consolas"/>
-                <w:noProof/>
-              </w:rPr>
-              <w:t xml:space="preserve"> macanho </w:t>
-            </w:r>
-            <w:r>
-              <w:rPr>
-                <w:rFonts w:ascii="Consolas" w:hAnsi="Consolas" w:cs="Consolas"/>
-                <w:noProof/>
-                <w:color w:val="808080"/>
-              </w:rPr>
-              <w:t>=</w:t>
-            </w:r>
-            <w:r>
-              <w:rPr>
-                <w:rFonts w:ascii="Consolas" w:hAnsi="Consolas" w:cs="Consolas"/>
-                <w:noProof/>
-              </w:rPr>
-              <w:t xml:space="preserve"> @macanho</w:t>
-            </w:r>
-          </w:p>
-        </w:tc>
-      </w:tr>
-      <w:tr>
-        <w:tc>
-          <w:tcPr>
-            <w:tcW w:w="4680" w:type="dxa"/>
-            <w:vAlign w:val="center"/>
-          </w:tcPr>
-          <w:p>
-            <w:pPr>
-              <w:rPr>
-                <w:rFonts w:ascii="Consolas" w:hAnsi="Consolas" w:cs="Consolas"/>
-                <w:sz w:val="20"/>
-                <w:szCs w:val="20"/>
-              </w:rPr>
-            </w:pPr>
-            <w:r>
-              <w:rPr>
-                <w:rFonts w:ascii="Consolas" w:hAnsi="Consolas" w:cs="Consolas"/>
-                <w:noProof/>
-                <w:color w:val="0000FF"/>
-              </w:rPr>
-              <w:t>Commit</w:t>
-            </w:r>
-          </w:p>
-        </w:tc>
-        <w:tc>
-          <w:tcPr>
-            <w:tcW w:w="4320" w:type="dxa"/>
-            <w:vAlign w:val="center"/>
-          </w:tcPr>
-          <w:p>
-            <w:pPr>
-              <w:rPr>
-                <w:rFonts w:ascii="Consolas" w:hAnsi="Consolas" w:cs="Consolas"/>
-                <w:sz w:val="20"/>
-                <w:szCs w:val="20"/>
-              </w:rPr>
-            </w:pPr>
-            <w:r>
-              <w:rPr>
-                <w:rFonts w:ascii="Consolas" w:hAnsi="Consolas" w:cs="Consolas"/>
-                <w:noProof/>
-                <w:color w:val="0000FF"/>
-              </w:rPr>
-              <w:t>Commit</w:t>
-            </w:r>
-          </w:p>
-        </w:tc>
-      </w:tr>
-    </w:tbl>
-    <w:p>
-      <w:pPr>
-        <w:ind w:left="1440"/>
-        <w:rPr>
-          <w:rFonts w:ascii="Times New Roman" w:hAnsi="Times New Roman" w:cs="Times New Roman"/>
-          <w:sz w:val="24"/>
-          <w:szCs w:val="24"/>
-        </w:rPr>
-      </w:pPr>
-    </w:p>
-    <w:p>
-      <w:pPr>
-        <w:ind w:left="1440"/>
-        <w:rPr>
-          <w:rFonts w:ascii="Times New Roman" w:hAnsi="Times New Roman" w:cs="Times New Roman"/>
-          <w:sz w:val="24"/>
-          <w:szCs w:val="24"/>
-        </w:rPr>
-      </w:pPr>
-      <w:r>
-        <w:rPr>
-          <w:rFonts w:ascii="Times New Roman" w:hAnsi="Times New Roman" w:cs="Times New Roman"/>
-          <w:sz w:val="24"/>
-          <w:szCs w:val="24"/>
-        </w:rPr>
-        <w:lastRenderedPageBreak/>
-        <w:t>Do khi T1 xin khóa S và nhả khoa ngay khi kết thúc câu lệnh SELECT tìm căn hộ A của cả hai giao tác, nên khi T1 waiting for delay 15s, trả luồng xử lý cho T2, sau khi đặt thuê căn hộ A ở T2 hoàn tất, T1 bắt đầu UPDATE trạng thái căn hộ đè chồng lên dữ liệu của T2. Kết quả mất dữ liệu cập nhật của T2</w:t>
-      </w:r>
-      <w:r>
-        <w:rPr>
-          <w:rFonts w:ascii="Times New Roman" w:hAnsi="Times New Roman" w:cs="Times New Roman"/>
-          <w:sz w:val="24"/>
-          <w:szCs w:val="24"/>
-        </w:rPr>
         <w:t>.</w:t>
       </w:r>
     </w:p>
@@ -17434,6 +17350,7 @@
         <w:rPr>
           <w:rFonts w:cs="Times New Roman"/>
         </w:rPr>
+        <w:lastRenderedPageBreak/>
         <w:t>ỨNG DỤNG DEMO</w:t>
       </w:r>
       <w:bookmarkEnd w:id="41"/>
@@ -19885,7 +19802,7 @@
 </file>
 
 <file path=customXml/itemProps1.xml><?xml version="1.0" encoding="utf-8"?>
-<ds:datastoreItem xmlns:ds="http://schemas.openxmlformats.org/officeDocument/2006/customXml" ds:itemID="{E0E9230E-D8BF-4CB3-9EFB-8B5AC1DC23AA}">
+<ds:datastoreItem xmlns:ds="http://schemas.openxmlformats.org/officeDocument/2006/customXml" ds:itemID="{29C66262-9261-49FB-A57E-1CAD96EC162B}">
   <ds:schemaRefs>
     <ds:schemaRef ds:uri="http://schemas.openxmlformats.org/officeDocument/2006/bibliography"/>
   </ds:schemaRefs>

</xml_diff>

<commit_message>
v38 - Unrepeatable Read
</commit_message>
<xml_diff>
--- a/DOC/Bao cao.docx
+++ b/DOC/Bao cao.docx
@@ -6795,7 +6795,6 @@
         <w:rPr>
           <w:rFonts w:cs="Times New Roman"/>
         </w:rPr>
-        <w:lastRenderedPageBreak/>
         <w:t>Mật khẩu &amp; Xác nhận mật khẩu</w:t>
       </w:r>
     </w:p>
@@ -7400,7 +7399,6 @@
         <w:rPr>
           <w:rFonts w:cs="Times New Roman"/>
         </w:rPr>
-        <w:lastRenderedPageBreak/>
         <w:t xml:space="preserve">Người dùng: </w:t>
       </w:r>
       <w:r>
@@ -8030,7 +8028,6 @@
         <w:rPr>
           <w:rFonts w:cs="Times New Roman"/>
         </w:rPr>
-        <w:lastRenderedPageBreak/>
         <w:t xml:space="preserve">Bước 2: </w:t>
       </w:r>
       <w:r>
@@ -8684,7 +8681,6 @@
         <w:rPr>
           <w:rFonts w:cs="Times New Roman"/>
         </w:rPr>
-        <w:lastRenderedPageBreak/>
         <w:t>Điện thoại</w:t>
       </w:r>
     </w:p>
@@ -9379,7 +9375,6 @@
         <w:rPr>
           <w:rFonts w:cs="Times New Roman"/>
         </w:rPr>
-        <w:lastRenderedPageBreak/>
         <w:t>Tên căn hộ</w:t>
       </w:r>
     </w:p>
@@ -9964,7 +9959,6 @@
         <w:rPr>
           <w:rFonts w:cs="Times New Roman"/>
         </w:rPr>
-        <w:lastRenderedPageBreak/>
         <w:t>Ngày đăng</w:t>
       </w:r>
     </w:p>
@@ -10607,7 +10601,6 @@
           <w:rFonts w:cs="Times New Roman"/>
           <w:b/>
         </w:rPr>
-        <w:lastRenderedPageBreak/>
         <w:t>Huỷ giao dịch:</w:t>
       </w:r>
     </w:p>
@@ -11342,7 +11335,6 @@
         <w:rPr>
           <w:rFonts w:cs="Times New Roman"/>
         </w:rPr>
-        <w:lastRenderedPageBreak/>
         <w:t xml:space="preserve">Người dùng: </w:t>
       </w:r>
       <w:r>
@@ -11623,7 +11615,6 @@
         <w:rPr>
           <w:rFonts w:cs="Times New Roman"/>
         </w:rPr>
-        <w:lastRenderedPageBreak/>
         <w:t>MÔ TẢ CƠ SỞ DỮ LIỆU</w:t>
       </w:r>
       <w:bookmarkEnd w:id="17"/>
@@ -11667,7 +11658,6 @@
           <w:noProof/>
           <w:lang w:eastAsia="ja-JP"/>
         </w:rPr>
-        <w:lastRenderedPageBreak/>
         <w:drawing>
           <wp:inline distT="0" distB="0" distL="0" distR="0" wp14:anchorId="760DCC43" wp14:editId="0A620D38">
             <wp:extent cx="4324350" cy="7857389"/>
@@ -11733,7 +11723,6 @@
           <w:rFonts w:cs="Times New Roman"/>
           <w:i/>
         </w:rPr>
-        <w:lastRenderedPageBreak/>
         <w:t>Mô tả cơ sở dữ liệu</w:t>
       </w:r>
       <w:bookmarkEnd w:id="19"/>
@@ -12087,7 +12076,6 @@
         <w:rPr>
           <w:rFonts w:cs="Times New Roman"/>
         </w:rPr>
-        <w:lastRenderedPageBreak/>
         <w:t>Thành phố, quận, đường</w:t>
       </w:r>
       <w:bookmarkEnd w:id="22"/>
@@ -12517,7 +12505,6 @@
           <w:noProof/>
           <w:lang w:eastAsia="ja-JP"/>
         </w:rPr>
-        <w:lastRenderedPageBreak/>
         <w:drawing>
           <wp:inline distT="0" distB="0" distL="0" distR="0" wp14:anchorId="773DFFAE" wp14:editId="20869DD7">
             <wp:extent cx="2647950" cy="3277235"/>
@@ -12928,7 +12915,6 @@
           <w:noProof/>
           <w:lang w:eastAsia="ja-JP"/>
         </w:rPr>
-        <w:lastRenderedPageBreak/>
         <w:drawing>
           <wp:inline distT="0" distB="0" distL="0" distR="0" wp14:anchorId="3D2F430E" wp14:editId="592C4068">
             <wp:extent cx="2657475" cy="1476375"/>
@@ -13340,7 +13326,6 @@
           <w:noProof/>
           <w:lang w:eastAsia="ja-JP"/>
         </w:rPr>
-        <w:lastRenderedPageBreak/>
         <w:drawing>
           <wp:inline distT="0" distB="0" distL="0" distR="0" wp14:anchorId="15470B7B" wp14:editId="61902C52">
             <wp:extent cx="2657475" cy="1676400"/>
@@ -13657,7 +13642,6 @@
         <w:rPr>
           <w:rFonts w:cs="Times New Roman"/>
         </w:rPr>
-        <w:lastRenderedPageBreak/>
         <w:t>MÔ TẢ TÌNH HUỐNG TRANH CHẤP ĐỒNG THỜI</w:t>
       </w:r>
       <w:bookmarkEnd w:id="37"/>
@@ -13784,6 +13768,7 @@
           <w:rFonts w:cs="Times New Roman"/>
           <w:i/>
         </w:rPr>
+        <w:lastRenderedPageBreak/>
         <w:t xml:space="preserve">Mô tả </w:t>
       </w:r>
       <w:r>
@@ -14579,7 +14564,6 @@
           <w:sz w:val="24"/>
           <w:szCs w:val="24"/>
         </w:rPr>
-        <w:lastRenderedPageBreak/>
         <w:t>Tình trạng này xảy ra khi một giao tác T1 vừa thực hiện xong thao tác đọc trên một đơn vị dữ liệu (nhưng chưa commit) thì giao tác khác T2 lại thay đổi (ghi) trên đơn vị dữ liệu này. Điều này làm cho lần đọc sau đó của T1 không còn nhìn thấy dữ liệu ban đầu nữa.</w:t>
       </w:r>
     </w:p>
@@ -14848,7 +14832,17 @@
                 <w:noProof/>
                 <w:color w:val="FF0000"/>
               </w:rPr>
-              <w:t>'00:00:15'</w:t>
+              <w:t>'00:00:0</w:t>
+            </w:r>
+            <w:bookmarkStart w:id="40" w:name="_GoBack"/>
+            <w:bookmarkEnd w:id="40"/>
+            <w:r>
+              <w:rPr>
+                <w:rFonts w:ascii="Consolas" w:hAnsi="Consolas" w:cs="Consolas"/>
+                <w:noProof/>
+                <w:color w:val="FF0000"/>
+              </w:rPr>
+              <w:t>5'</w:t>
             </w:r>
           </w:p>
         </w:tc>
@@ -15179,8 +15173,6 @@
         </w:rPr>
         <w:t xml:space="preserve"> này</w:t>
       </w:r>
-      <w:bookmarkStart w:id="40" w:name="_GoBack"/>
-      <w:bookmarkEnd w:id="40"/>
       <w:r>
         <w:rPr>
           <w:rFonts w:cs="Times New Roman"/>
@@ -16546,7 +16538,16 @@
           <w:sz w:val="24"/>
           <w:szCs w:val="24"/>
         </w:rPr>
-        <w:t>5 giây, trả luồng xử lý cho T2. Sau khi INSERT căn hộ mới tại quận 1 ở T2 hoàn tất, T1 bắt đầu SELECT in ra danh sách căn hộ dựa trên kết quả đã cập nhật của T2. Kết quả T1 đếm được danh sách căn hộ ở 2 lần là khác nhau</w:t>
+        <w:t xml:space="preserve">5 giây, trả luồng xử lý cho T2. Sau khi INSERT căn hộ mới tại quận 1 ở T2 hoàn tất, T1 bắt đầu SELECT in ra danh sách căn hộ </w:t>
+      </w:r>
+      <w:r>
+        <w:rPr>
+          <w:rFonts w:ascii="Times New Roman" w:hAnsi="Times New Roman" w:cs="Times New Roman"/>
+          <w:sz w:val="24"/>
+          <w:szCs w:val="24"/>
+        </w:rPr>
+        <w:lastRenderedPageBreak/>
+        <w:t>dựa trên kết quả đã cập nhật của T2. Kết quả T1 đếm được danh sách căn hộ ở 2 lần là khác nhau</w:t>
       </w:r>
     </w:p>
     <w:p>
@@ -17350,7 +17351,6 @@
         <w:rPr>
           <w:rFonts w:cs="Times New Roman"/>
         </w:rPr>
-        <w:lastRenderedPageBreak/>
         <w:t>ỨNG DỤNG DEMO</w:t>
       </w:r>
       <w:bookmarkEnd w:id="41"/>
@@ -17455,6 +17455,7 @@
         <w:rPr>
           <w:rFonts w:cs="Times New Roman"/>
         </w:rPr>
+        <w:lastRenderedPageBreak/>
         <w:t>Testcase: chứa các thư mục script tình huống, mỗi thư mục tình huống sẽ gồm script lỗi và script đã sửa lỗi</w:t>
       </w:r>
     </w:p>
@@ -17832,7 +17833,7 @@
                 <w:rPr>
                   <w:noProof/>
                 </w:rPr>
-                <w:t>24</w:t>
+                <w:t>7</w:t>
               </w:r>
               <w:r>
                 <w:rPr>
@@ -19802,7 +19803,7 @@
 </file>
 
 <file path=customXml/itemProps1.xml><?xml version="1.0" encoding="utf-8"?>
-<ds:datastoreItem xmlns:ds="http://schemas.openxmlformats.org/officeDocument/2006/customXml" ds:itemID="{29C66262-9261-49FB-A57E-1CAD96EC162B}">
+<ds:datastoreItem xmlns:ds="http://schemas.openxmlformats.org/officeDocument/2006/customXml" ds:itemID="{CA83C344-AA8E-4960-B77B-75A26AF0D2BE}">
   <ds:schemaRefs>
     <ds:schemaRef ds:uri="http://schemas.openxmlformats.org/officeDocument/2006/bibliography"/>
   </ds:schemaRefs>

</xml_diff>